<commit_message>
Moved template to app
</commit_message>
<xml_diff>
--- a/qnd/ugly.docx
+++ b/qnd/ugly.docx
@@ -30,6 +30,25 @@
       </w:r>
       <w:r>
         <w:t xml:space="preserve"> in it.”</w:t>
+      </w:r>
+    </w:p>
+    <w:p>
+      <w:r>
+        <w:t>“</w:t>
+      </w:r>
+      <w:r>
+        <w:t>D</w:t>
+      </w:r>
+      <w:r>
+        <w:t>ouble” ‘</w:t>
+      </w:r>
+      <w:r>
+        <w:t>S</w:t>
+      </w:r>
+      <w:bookmarkStart w:id="0" w:name="_GoBack"/>
+      <w:bookmarkEnd w:id="0"/>
+      <w:r>
+        <w:t>ingle’</w:t>
       </w:r>
     </w:p>
     <w:p>
@@ -137,8 +156,6 @@
       <w:r>
         <w:t>Part I</w:t>
       </w:r>
-      <w:bookmarkStart w:id="0" w:name="_GoBack"/>
-      <w:bookmarkEnd w:id="0"/>
     </w:p>
     <w:p>
       <w:pPr>
@@ -207,6 +224,9 @@
     <w:p>
       <w:r>
         <w:br w:type="page"/>
+      </w:r>
+      <w:r>
+        <w:lastRenderedPageBreak/>
         <w:t>Page break</w:t>
       </w:r>
     </w:p>
@@ -223,6 +243,7 @@
     </w:p>
     <w:p>
       <w:r>
+        <w:lastRenderedPageBreak/>
         <w:t>Even break</w:t>
       </w:r>
     </w:p>
@@ -240,6 +261,7 @@
     </w:p>
     <w:p>
       <w:r>
+        <w:lastRenderedPageBreak/>
         <w:t>Odd break</w:t>
       </w:r>
     </w:p>
@@ -257,6 +279,7 @@
     </w:p>
     <w:p>
       <w:r>
+        <w:lastRenderedPageBreak/>
         <w:t>Next page</w:t>
       </w:r>
     </w:p>

</xml_diff>